<commit_message>
git commit -m "verlinkung"
</commit_message>
<xml_diff>
--- a/Aufgabe_7/Flowchart_Drumpad.docx
+++ b/Aufgabe_7/Flowchart_Drumpad.docx
@@ -12,6 +12,26 @@
           <w:szCs w:val="32"/>
         </w:rPr>
       </w:pPr>
+      <w:r>
+        <w:rPr>
+          <w:b/>
+          <w:bCs/>
+          <w:sz w:val="32"/>
+          <w:szCs w:val="32"/>
+        </w:rPr>
+        <w:softHyphen/>
+      </w:r>
+      <w:r>
+        <w:rPr>
+          <w:b/>
+          <w:bCs/>
+          <w:sz w:val="32"/>
+          <w:szCs w:val="32"/>
+        </w:rPr>
+        <w:softHyphen/>
+      </w:r>
+      <w:bookmarkStart w:id="0" w:name="_GoBack"/>
+      <w:bookmarkEnd w:id="0"/>
       <w:r>
         <w:rPr>
           <w:b/>
@@ -126,8 +146,6 @@
         </w:rPr>
         <w:t>m</w:t>
       </w:r>
-      <w:bookmarkStart w:id="0" w:name="_GoBack"/>
-      <w:bookmarkEnd w:id="0"/>
       <w:r>
         <w:rPr>
           <w:sz w:val="32"/>
@@ -553,56 +571,7 @@
           <w:sz w:val="24"/>
           <w:szCs w:val="24"/>
         </w:rPr>
-        <w:t xml:space="preserve"> </w:t>
-      </w:r>
-      <w:r>
-        <w:rPr>
-          <w:sz w:val="24"/>
-          <w:szCs w:val="24"/>
-        </w:rPr>
-        <w:t xml:space="preserve">stoppt </w:t>
-      </w:r>
-      <w:r>
-        <w:rPr>
-          <w:sz w:val="24"/>
-          <w:szCs w:val="24"/>
-        </w:rPr>
-        <w:t>aufgenommene</w:t>
-      </w:r>
-      <w:r>
-        <w:rPr>
-          <w:sz w:val="24"/>
-          <w:szCs w:val="24"/>
-        </w:rPr>
-        <w:t>n</w:t>
-      </w:r>
-      <w:r>
-        <w:rPr>
-          <w:sz w:val="24"/>
-          <w:szCs w:val="24"/>
-        </w:rPr>
-        <w:t>/programmierte</w:t>
-      </w:r>
-      <w:r>
-        <w:rPr>
-          <w:sz w:val="24"/>
-          <w:szCs w:val="24"/>
-        </w:rPr>
-        <w:t xml:space="preserve">n </w:t>
-      </w:r>
-      <w:r>
-        <w:rPr>
-          <w:sz w:val="24"/>
-          <w:szCs w:val="24"/>
-        </w:rPr>
-        <w:t xml:space="preserve">Beat </w:t>
-      </w:r>
-      <w:r>
-        <w:rPr>
-          <w:sz w:val="24"/>
-          <w:szCs w:val="24"/>
-        </w:rPr>
-        <w:t>bei „klick“</w:t>
+        <w:t xml:space="preserve"> stoppt aufgenommenen/programmierten Beat bei „klick“</w:t>
       </w:r>
     </w:p>
     <w:p>

</xml_diff>